<commit_message>
Added CodeGenerator class. Added LLVM IR generation for var definition.
</commit_message>
<xml_diff>
--- a/Report.docx
+++ b/Report.docx
@@ -128,7 +128,7 @@
             <w:bookmarkStart w:id="10" w:name="_Toc31006"/>
             <w:bookmarkStart w:id="11" w:name="_Toc30763"/>
             <w:bookmarkStart w:id="12" w:name="_Toc1101"/>
-            <w:bookmarkStart w:id="13" w:name="_Toc121793599"/>
+            <w:bookmarkStart w:id="13" w:name="_Toc122052252"/>
             <w:r>
               <w:rPr>
                 <w:lang w:val="ru-RU"/>
@@ -578,13 +578,13 @@
           <w:lang w:val="ru-RU"/>
         </w:rPr>
       </w:pPr>
-      <w:bookmarkStart w:id="14" w:name="_Toc121793600"/>
+      <w:bookmarkStart w:id="14" w:name="_Toc122052253"/>
       <w:r>
         <w:rPr>
           <w:lang w:val="ru-RU"/>
         </w:rPr>
         <w:lastRenderedPageBreak/>
-        <w:t>Оглавление</w:t>
+        <w:t>ОГЛАВЛЕНИЕ</w:t>
       </w:r>
       <w:bookmarkEnd w:id="14"/>
     </w:p>
@@ -626,7 +626,7 @@
         </w:rPr>
         <w:fldChar w:fldCharType="separate"/>
       </w:r>
-      <w:hyperlink w:anchor="_Toc121793599" w:history="1">
+      <w:hyperlink w:anchor="_Toc122052252" w:history="1">
         <w:r>
           <w:rPr>
             <w:rStyle w:val="ab"/>
@@ -654,7 +654,7 @@
             <w:noProof/>
             <w:webHidden/>
           </w:rPr>
-          <w:instrText xml:space="preserve"> PAGEREF _Toc121793599 \h </w:instrText>
+          <w:instrText xml:space="preserve"> PAGEREF _Toc122052252 \h </w:instrText>
         </w:r>
         <w:r>
           <w:rPr>
@@ -698,14 +698,14 @@
           <w:lang w:val="ru-RU" w:eastAsia="ru-RU"/>
         </w:rPr>
       </w:pPr>
-      <w:hyperlink w:anchor="_Toc121793600" w:history="1">
+      <w:hyperlink w:anchor="_Toc122052253" w:history="1">
         <w:r>
           <w:rPr>
             <w:rStyle w:val="ab"/>
             <w:noProof/>
             <w:lang w:val="ru-RU"/>
           </w:rPr>
-          <w:t>Оглавление</w:t>
+          <w:t>ОГЛАВЛЕНИЕ</w:t>
         </w:r>
         <w:r>
           <w:rPr>
@@ -726,7 +726,7 @@
             <w:noProof/>
             <w:webHidden/>
           </w:rPr>
-          <w:instrText xml:space="preserve"> PAGEREF _Toc121793600 \h </w:instrText>
+          <w:instrText xml:space="preserve"> PAGEREF _Toc122052253 \h </w:instrText>
         </w:r>
         <w:r>
           <w:rPr>
@@ -770,7 +770,7 @@
           <w:lang w:val="ru-RU" w:eastAsia="ru-RU"/>
         </w:rPr>
       </w:pPr>
-      <w:hyperlink w:anchor="_Toc121793601" w:history="1">
+      <w:hyperlink w:anchor="_Toc122052254" w:history="1">
         <w:r>
           <w:rPr>
             <w:rStyle w:val="ab"/>
@@ -798,7 +798,7 @@
             <w:noProof/>
             <w:webHidden/>
           </w:rPr>
-          <w:instrText xml:space="preserve"> PAGEREF _Toc121793601 \h </w:instrText>
+          <w:instrText xml:space="preserve"> PAGEREF _Toc122052254 \h </w:instrText>
         </w:r>
         <w:r>
           <w:rPr>
@@ -842,7 +842,7 @@
           <w:lang w:val="ru-RU" w:eastAsia="ru-RU"/>
         </w:rPr>
       </w:pPr>
-      <w:hyperlink w:anchor="_Toc121793602" w:history="1">
+      <w:hyperlink w:anchor="_Toc122052255" w:history="1">
         <w:r>
           <w:rPr>
             <w:rStyle w:val="ab"/>
@@ -870,7 +870,7 @@
             <w:noProof/>
             <w:webHidden/>
           </w:rPr>
-          <w:instrText xml:space="preserve"> PAGEREF _Toc121793602 \h </w:instrText>
+          <w:instrText xml:space="preserve"> PAGEREF _Toc122052255 \h </w:instrText>
         </w:r>
         <w:r>
           <w:rPr>
@@ -914,7 +914,7 @@
           <w:lang w:val="ru-RU" w:eastAsia="ru-RU"/>
         </w:rPr>
       </w:pPr>
-      <w:hyperlink w:anchor="_Toc121793603" w:history="1">
+      <w:hyperlink w:anchor="_Toc122052256" w:history="1">
         <w:r>
           <w:rPr>
             <w:rStyle w:val="ab"/>
@@ -941,7 +941,7 @@
             <w:noProof/>
             <w:webHidden/>
           </w:rPr>
-          <w:instrText xml:space="preserve"> PAGEREF _Toc121793603 \h </w:instrText>
+          <w:instrText xml:space="preserve"> PAGEREF _Toc122052256 \h </w:instrText>
         </w:r>
         <w:r>
           <w:rPr>
@@ -985,7 +985,7 @@
           <w:lang w:val="ru-RU" w:eastAsia="ru-RU"/>
         </w:rPr>
       </w:pPr>
-      <w:hyperlink w:anchor="_Toc121793604" w:history="1">
+      <w:hyperlink w:anchor="_Toc122052257" w:history="1">
         <w:r>
           <w:rPr>
             <w:rStyle w:val="ab"/>
@@ -1035,7 +1035,7 @@
             <w:noProof/>
             <w:webHidden/>
           </w:rPr>
-          <w:instrText xml:space="preserve"> PAGEREF _Toc121793604 \h </w:instrText>
+          <w:instrText xml:space="preserve"> PAGEREF _Toc122052257 \h </w:instrText>
         </w:r>
         <w:r>
           <w:rPr>
@@ -1079,7 +1079,7 @@
           <w:lang w:val="ru-RU" w:eastAsia="ru-RU"/>
         </w:rPr>
       </w:pPr>
-      <w:hyperlink w:anchor="_Toc121793605" w:history="1">
+      <w:hyperlink w:anchor="_Toc122052258" w:history="1">
         <w:r>
           <w:rPr>
             <w:rStyle w:val="ab"/>
@@ -1106,7 +1106,7 @@
             <w:noProof/>
             <w:webHidden/>
           </w:rPr>
-          <w:instrText xml:space="preserve"> PAGEREF _Toc121793605 \h </w:instrText>
+          <w:instrText xml:space="preserve"> PAGEREF _Toc122052258 \h </w:instrText>
         </w:r>
         <w:r>
           <w:rPr>
@@ -1150,7 +1150,7 @@
           <w:lang w:val="ru-RU" w:eastAsia="ru-RU"/>
         </w:rPr>
       </w:pPr>
-      <w:hyperlink w:anchor="_Toc121793606" w:history="1">
+      <w:hyperlink w:anchor="_Toc122052259" w:history="1">
         <w:r>
           <w:rPr>
             <w:rStyle w:val="ab"/>
@@ -1178,7 +1178,7 @@
             <w:noProof/>
             <w:webHidden/>
           </w:rPr>
-          <w:instrText xml:space="preserve"> PAGEREF _Toc121793606 \h </w:instrText>
+          <w:instrText xml:space="preserve"> PAGEREF _Toc122052259 \h </w:instrText>
         </w:r>
         <w:r>
           <w:rPr>
@@ -1222,14 +1222,14 @@
           <w:lang w:val="ru-RU" w:eastAsia="ru-RU"/>
         </w:rPr>
       </w:pPr>
-      <w:hyperlink w:anchor="_Toc121793607" w:history="1">
+      <w:hyperlink w:anchor="_Toc122052260" w:history="1">
         <w:r>
           <w:rPr>
             <w:rStyle w:val="ab"/>
             <w:noProof/>
             <w:lang w:val="ru-RU"/>
           </w:rPr>
-          <w:t>синтаксический анализатор</w:t>
+          <w:t>СИНТАКСИЧЕСКИЙ АНАЛИЗАТОР</w:t>
         </w:r>
         <w:r>
           <w:rPr>
@@ -1250,7 +1250,7 @@
             <w:noProof/>
             <w:webHidden/>
           </w:rPr>
-          <w:instrText xml:space="preserve"> PAGEREF _Toc121793607 \h </w:instrText>
+          <w:instrText xml:space="preserve"> PAGEREF _Toc122052260 \h </w:instrText>
         </w:r>
         <w:r>
           <w:rPr>
@@ -1294,7 +1294,7 @@
           <w:lang w:val="ru-RU" w:eastAsia="ru-RU"/>
         </w:rPr>
       </w:pPr>
-      <w:hyperlink w:anchor="_Toc121793608" w:history="1">
+      <w:hyperlink w:anchor="_Toc122052261" w:history="1">
         <w:r>
           <w:rPr>
             <w:rStyle w:val="ab"/>
@@ -1322,7 +1322,7 @@
             <w:noProof/>
             <w:webHidden/>
           </w:rPr>
-          <w:instrText xml:space="preserve"> PAGEREF _Toc121793608 \h </w:instrText>
+          <w:instrText xml:space="preserve"> PAGEREF _Toc122052261 \h </w:instrText>
         </w:r>
         <w:r>
           <w:rPr>
@@ -1366,7 +1366,7 @@
           <w:lang w:val="ru-RU" w:eastAsia="ru-RU"/>
         </w:rPr>
       </w:pPr>
-      <w:hyperlink w:anchor="_Toc121793609" w:history="1">
+      <w:hyperlink w:anchor="_Toc122052262" w:history="1">
         <w:r>
           <w:rPr>
             <w:rStyle w:val="ab"/>
@@ -1394,7 +1394,7 @@
             <w:noProof/>
             <w:webHidden/>
           </w:rPr>
-          <w:instrText xml:space="preserve"> PAGEREF _Toc121793609 \h </w:instrText>
+          <w:instrText xml:space="preserve"> PAGEREF _Toc122052262 \h </w:instrText>
         </w:r>
         <w:r>
           <w:rPr>
@@ -1438,7 +1438,7 @@
           <w:lang w:val="ru-RU" w:eastAsia="ru-RU"/>
         </w:rPr>
       </w:pPr>
-      <w:hyperlink w:anchor="_Toc121793610" w:history="1">
+      <w:hyperlink w:anchor="_Toc122052263" w:history="1">
         <w:r>
           <w:rPr>
             <w:rStyle w:val="ab"/>
@@ -1466,7 +1466,7 @@
             <w:noProof/>
             <w:webHidden/>
           </w:rPr>
-          <w:instrText xml:space="preserve"> PAGEREF _Toc121793610 \h </w:instrText>
+          <w:instrText xml:space="preserve"> PAGEREF _Toc122052263 \h </w:instrText>
         </w:r>
         <w:r>
           <w:rPr>
@@ -1510,7 +1510,7 @@
           <w:lang w:val="ru-RU" w:eastAsia="ru-RU"/>
         </w:rPr>
       </w:pPr>
-      <w:hyperlink w:anchor="_Toc121793611" w:history="1">
+      <w:hyperlink w:anchor="_Toc122052264" w:history="1">
         <w:r>
           <w:rPr>
             <w:rStyle w:val="ab"/>
@@ -1538,7 +1538,7 @@
             <w:noProof/>
             <w:webHidden/>
           </w:rPr>
-          <w:instrText xml:space="preserve"> PAGEREF _Toc121793611 \h </w:instrText>
+          <w:instrText xml:space="preserve"> PAGEREF _Toc122052264 \h </w:instrText>
         </w:r>
         <w:r>
           <w:rPr>
@@ -1582,7 +1582,7 @@
           <w:lang w:val="ru-RU" w:eastAsia="ru-RU"/>
         </w:rPr>
       </w:pPr>
-      <w:hyperlink w:anchor="_Toc121793612" w:history="1">
+      <w:hyperlink w:anchor="_Toc122052265" w:history="1">
         <w:r>
           <w:rPr>
             <w:rStyle w:val="ab"/>
@@ -1610,7 +1610,7 @@
             <w:noProof/>
             <w:webHidden/>
           </w:rPr>
-          <w:instrText xml:space="preserve"> PAGEREF _Toc121793612 \h </w:instrText>
+          <w:instrText xml:space="preserve"> PAGEREF _Toc122052265 \h </w:instrText>
         </w:r>
         <w:r>
           <w:rPr>
@@ -1631,6 +1631,294 @@
             <w:webHidden/>
           </w:rPr>
           <w:t>15</w:t>
+        </w:r>
+        <w:r>
+          <w:rPr>
+            <w:noProof/>
+            <w:webHidden/>
+          </w:rPr>
+          <w:fldChar w:fldCharType="end"/>
+        </w:r>
+      </w:hyperlink>
+    </w:p>
+    <w:p>
+      <w:pPr>
+        <w:pStyle w:val="11"/>
+        <w:tabs>
+          <w:tab w:val="right" w:leader="dot" w:pos="9345"/>
+        </w:tabs>
+        <w:rPr>
+          <w:noProof/>
+          <w:sz w:val="22"/>
+          <w:szCs w:val="22"/>
+          <w:lang w:val="ru-RU" w:eastAsia="ru-RU"/>
+        </w:rPr>
+      </w:pPr>
+      <w:hyperlink w:anchor="_Toc122052266" w:history="1">
+        <w:r>
+          <w:rPr>
+            <w:rStyle w:val="ab"/>
+            <w:noProof/>
+            <w:lang w:val="ru-RU" w:eastAsia="ru-RU"/>
+          </w:rPr>
+          <w:t>ГЕНЕРАЦИЯ КОДА</w:t>
+        </w:r>
+        <w:r>
+          <w:rPr>
+            <w:noProof/>
+            <w:webHidden/>
+          </w:rPr>
+          <w:tab/>
+        </w:r>
+        <w:r>
+          <w:rPr>
+            <w:noProof/>
+            <w:webHidden/>
+          </w:rPr>
+          <w:fldChar w:fldCharType="begin"/>
+        </w:r>
+        <w:r>
+          <w:rPr>
+            <w:noProof/>
+            <w:webHidden/>
+          </w:rPr>
+          <w:instrText xml:space="preserve"> PAGEREF _Toc122052266 \h </w:instrText>
+        </w:r>
+        <w:r>
+          <w:rPr>
+            <w:noProof/>
+            <w:webHidden/>
+          </w:rPr>
+        </w:r>
+        <w:r>
+          <w:rPr>
+            <w:noProof/>
+            <w:webHidden/>
+          </w:rPr>
+          <w:fldChar w:fldCharType="separate"/>
+        </w:r>
+        <w:r>
+          <w:rPr>
+            <w:noProof/>
+            <w:webHidden/>
+          </w:rPr>
+          <w:t>16</w:t>
+        </w:r>
+        <w:r>
+          <w:rPr>
+            <w:noProof/>
+            <w:webHidden/>
+          </w:rPr>
+          <w:fldChar w:fldCharType="end"/>
+        </w:r>
+      </w:hyperlink>
+    </w:p>
+    <w:p>
+      <w:pPr>
+        <w:pStyle w:val="21"/>
+        <w:tabs>
+          <w:tab w:val="right" w:leader="dot" w:pos="9345"/>
+        </w:tabs>
+        <w:rPr>
+          <w:noProof/>
+          <w:sz w:val="22"/>
+          <w:szCs w:val="22"/>
+          <w:lang w:val="ru-RU" w:eastAsia="ru-RU"/>
+        </w:rPr>
+      </w:pPr>
+      <w:hyperlink w:anchor="_Toc122052267" w:history="1">
+        <w:r>
+          <w:rPr>
+            <w:rStyle w:val="ab"/>
+            <w:noProof/>
+            <w:lang w:eastAsia="ru-RU"/>
+          </w:rPr>
+          <w:t>LLVM IR</w:t>
+        </w:r>
+        <w:r>
+          <w:rPr>
+            <w:noProof/>
+            <w:webHidden/>
+          </w:rPr>
+          <w:tab/>
+        </w:r>
+        <w:r>
+          <w:rPr>
+            <w:noProof/>
+            <w:webHidden/>
+          </w:rPr>
+          <w:fldChar w:fldCharType="begin"/>
+        </w:r>
+        <w:r>
+          <w:rPr>
+            <w:noProof/>
+            <w:webHidden/>
+          </w:rPr>
+          <w:instrText xml:space="preserve"> PAGEREF _Toc122052267 \h </w:instrText>
+        </w:r>
+        <w:r>
+          <w:rPr>
+            <w:noProof/>
+            <w:webHidden/>
+          </w:rPr>
+        </w:r>
+        <w:r>
+          <w:rPr>
+            <w:noProof/>
+            <w:webHidden/>
+          </w:rPr>
+          <w:fldChar w:fldCharType="separate"/>
+        </w:r>
+        <w:r>
+          <w:rPr>
+            <w:noProof/>
+            <w:webHidden/>
+          </w:rPr>
+          <w:t>16</w:t>
+        </w:r>
+        <w:r>
+          <w:rPr>
+            <w:noProof/>
+            <w:webHidden/>
+          </w:rPr>
+          <w:fldChar w:fldCharType="end"/>
+        </w:r>
+      </w:hyperlink>
+    </w:p>
+    <w:p>
+      <w:pPr>
+        <w:pStyle w:val="21"/>
+        <w:tabs>
+          <w:tab w:val="right" w:leader="dot" w:pos="9345"/>
+        </w:tabs>
+        <w:rPr>
+          <w:noProof/>
+          <w:sz w:val="22"/>
+          <w:szCs w:val="22"/>
+          <w:lang w:val="ru-RU" w:eastAsia="ru-RU"/>
+        </w:rPr>
+      </w:pPr>
+      <w:hyperlink w:anchor="_Toc122052268" w:history="1">
+        <w:r>
+          <w:rPr>
+            <w:rStyle w:val="ab"/>
+            <w:noProof/>
+            <w:lang w:eastAsia="ru-RU"/>
+          </w:rPr>
+          <w:t>СБОРКА</w:t>
+        </w:r>
+        <w:r>
+          <w:rPr>
+            <w:noProof/>
+            <w:webHidden/>
+          </w:rPr>
+          <w:tab/>
+        </w:r>
+        <w:r>
+          <w:rPr>
+            <w:noProof/>
+            <w:webHidden/>
+          </w:rPr>
+          <w:fldChar w:fldCharType="begin"/>
+        </w:r>
+        <w:r>
+          <w:rPr>
+            <w:noProof/>
+            <w:webHidden/>
+          </w:rPr>
+          <w:instrText xml:space="preserve"> PAGEREF _Toc122052268 \h </w:instrText>
+        </w:r>
+        <w:r>
+          <w:rPr>
+            <w:noProof/>
+            <w:webHidden/>
+          </w:rPr>
+        </w:r>
+        <w:r>
+          <w:rPr>
+            <w:noProof/>
+            <w:webHidden/>
+          </w:rPr>
+          <w:fldChar w:fldCharType="separate"/>
+        </w:r>
+        <w:r>
+          <w:rPr>
+            <w:noProof/>
+            <w:webHidden/>
+          </w:rPr>
+          <w:t>16</w:t>
+        </w:r>
+        <w:r>
+          <w:rPr>
+            <w:noProof/>
+            <w:webHidden/>
+          </w:rPr>
+          <w:fldChar w:fldCharType="end"/>
+        </w:r>
+      </w:hyperlink>
+    </w:p>
+    <w:p>
+      <w:pPr>
+        <w:pStyle w:val="21"/>
+        <w:tabs>
+          <w:tab w:val="right" w:leader="dot" w:pos="9345"/>
+        </w:tabs>
+        <w:rPr>
+          <w:noProof/>
+          <w:sz w:val="22"/>
+          <w:szCs w:val="22"/>
+          <w:lang w:val="ru-RU" w:eastAsia="ru-RU"/>
+        </w:rPr>
+      </w:pPr>
+      <w:hyperlink w:anchor="_Toc122052269" w:history="1">
+        <w:r>
+          <w:rPr>
+            <w:rStyle w:val="ab"/>
+            <w:noProof/>
+            <w:lang w:eastAsia="ru-RU"/>
+          </w:rPr>
+          <w:t>СТРУКТУРА</w:t>
+        </w:r>
+        <w:r>
+          <w:rPr>
+            <w:noProof/>
+            <w:webHidden/>
+          </w:rPr>
+          <w:tab/>
+        </w:r>
+        <w:r>
+          <w:rPr>
+            <w:noProof/>
+            <w:webHidden/>
+          </w:rPr>
+          <w:fldChar w:fldCharType="begin"/>
+        </w:r>
+        <w:r>
+          <w:rPr>
+            <w:noProof/>
+            <w:webHidden/>
+          </w:rPr>
+          <w:instrText xml:space="preserve"> PAGEREF _Toc122052269 \h </w:instrText>
+        </w:r>
+        <w:r>
+          <w:rPr>
+            <w:noProof/>
+            <w:webHidden/>
+          </w:rPr>
+        </w:r>
+        <w:r>
+          <w:rPr>
+            <w:noProof/>
+            <w:webHidden/>
+          </w:rPr>
+          <w:fldChar w:fldCharType="separate"/>
+        </w:r>
+        <w:r>
+          <w:rPr>
+            <w:noProof/>
+            <w:webHidden/>
+          </w:rPr>
+          <w:t>16</w:t>
         </w:r>
         <w:r>
           <w:rPr>
@@ -1667,7 +1955,7 @@
           <w:lang w:val="ru-RU"/>
         </w:rPr>
       </w:pPr>
-      <w:bookmarkStart w:id="15" w:name="_Toc121793601"/>
+      <w:bookmarkStart w:id="15" w:name="_Toc122052254"/>
       <w:r>
         <w:rPr>
           <w:lang w:val="ru-RU"/>
@@ -1960,7 +2248,7 @@
           <w:lang w:val="ru-RU"/>
         </w:rPr>
       </w:pPr>
-      <w:bookmarkStart w:id="16" w:name="_Toc121793602"/>
+      <w:bookmarkStart w:id="16" w:name="_Toc122052255"/>
       <w:r>
         <w:rPr>
           <w:lang w:val="ru-RU"/>
@@ -2065,7 +2353,7 @@
       <w:pPr>
         <w:pStyle w:val="a5"/>
       </w:pPr>
-      <w:bookmarkStart w:id="17" w:name="_Toc121793603"/>
+      <w:bookmarkStart w:id="17" w:name="_Toc122052256"/>
       <w:r>
         <w:t>СТРУКТУРА КОМПИЛЯТОРА</w:t>
       </w:r>
@@ -2741,7 +3029,7 @@
           <w:lang w:val="ru-RU"/>
         </w:rPr>
       </w:pPr>
-      <w:bookmarkStart w:id="18" w:name="_Toc121793604"/>
+      <w:bookmarkStart w:id="18" w:name="_Toc122052257"/>
       <w:r>
         <w:rPr>
           <w:lang w:val="ru-RU"/>
@@ -2835,7 +3123,7 @@
       <w:pPr>
         <w:pStyle w:val="a5"/>
       </w:pPr>
-      <w:bookmarkStart w:id="19" w:name="_Toc121793605"/>
+      <w:bookmarkStart w:id="19" w:name="_Toc122052258"/>
       <w:r>
         <w:t xml:space="preserve">КОНЕЧНЫЙ АВТОМАТ МОДУЛЯ </w:t>
       </w:r>
@@ -3547,7 +3835,7 @@
           <w:lang w:val="ru-RU"/>
         </w:rPr>
       </w:pPr>
-      <w:bookmarkStart w:id="20" w:name="_Toc121793606"/>
+      <w:bookmarkStart w:id="20" w:name="_Toc122052259"/>
       <w:r>
         <w:rPr>
           <w:lang w:val="ru-RU"/>
@@ -3726,6 +4014,9 @@
         </mc:AlternateContent>
       </w:r>
       <w:r>
+        <w:rPr>
+          <w:noProof/>
+        </w:rPr>
         <w:drawing>
           <wp:anchor distT="0" distB="0" distL="114300" distR="114300" simplePos="0" relativeHeight="251667456" behindDoc="1" locked="0" layoutInCell="1" allowOverlap="1" wp14:anchorId="3FDE5DA4" wp14:editId="3E117782">
             <wp:simplePos x="0" y="0"/>
@@ -4023,13 +4314,13 @@
           <w:lang w:val="ru-RU"/>
         </w:rPr>
       </w:pPr>
-      <w:bookmarkStart w:id="21" w:name="_Toc121793607"/>
+      <w:bookmarkStart w:id="21" w:name="_Toc122052260"/>
       <w:r>
         <w:rPr>
           <w:lang w:val="ru-RU"/>
         </w:rPr>
         <w:lastRenderedPageBreak/>
-        <w:t>синтаксический анализатор</w:t>
+        <w:t>СИНТАКСИЧЕСКИЙ АНАЛИЗАТОР</w:t>
       </w:r>
       <w:bookmarkEnd w:id="21"/>
     </w:p>
@@ -4093,6 +4384,9 @@
         </w:rPr>
       </w:pPr>
       <w:r>
+        <w:rPr>
+          <w:lang w:val="ru-RU"/>
+        </w:rPr>
         <w:t>&lt;</w:t>
       </w:r>
       <w:r>
@@ -4102,6 +4396,9 @@
         <w:t>программа</w:t>
       </w:r>
       <w:r>
+        <w:rPr>
+          <w:lang w:val="ru-RU"/>
+        </w:rPr>
         <w:t>&gt;::=</w:t>
       </w:r>
       <w:r>
@@ -4112,6 +4409,9 @@
         <w:t>program</w:t>
       </w:r>
       <w:r>
+        <w:rPr>
+          <w:lang w:val="ru-RU"/>
+        </w:rPr>
         <w:t xml:space="preserve"> &lt;</w:t>
       </w:r>
       <w:r>
@@ -4121,6 +4421,9 @@
         <w:t>имя</w:t>
       </w:r>
       <w:r>
+        <w:rPr>
+          <w:lang w:val="ru-RU"/>
+        </w:rPr>
         <w:t>&gt;; &lt;</w:t>
       </w:r>
       <w:r>
@@ -4130,12 +4433,21 @@
         <w:t>блок</w:t>
       </w:r>
       <w:r>
+        <w:rPr>
+          <w:lang w:val="ru-RU"/>
+        </w:rPr>
         <w:t>&gt;.</w:t>
       </w:r>
       <w:r>
+        <w:rPr>
+          <w:lang w:val="ru-RU"/>
+        </w:rPr>
         <w:br/>
       </w:r>
       <w:r>
+        <w:rPr>
+          <w:lang w:val="ru-RU"/>
+        </w:rPr>
         <w:br/>
       </w:r>
       <w:r>
@@ -7363,7 +7675,7 @@
           <w:lang w:val="ru-RU" w:eastAsia="ru-RU"/>
         </w:rPr>
       </w:pPr>
-      <w:bookmarkStart w:id="22" w:name="_Toc121793608"/>
+      <w:bookmarkStart w:id="22" w:name="_Toc122052261"/>
       <w:r>
         <w:rPr>
           <w:lang w:val="ru-RU" w:eastAsia="ru-RU"/>
@@ -7678,6 +7990,7 @@
                             <w:r>
                               <w:rPr>
                                 <w:noProof/>
+                                <w:lang w:val="ru-RU"/>
                               </w:rPr>
                               <w:t>5</w:t>
                             </w:r>
@@ -7766,6 +8079,7 @@
                       <w:r>
                         <w:rPr>
                           <w:noProof/>
+                          <w:lang w:val="ru-RU"/>
                         </w:rPr>
                         <w:t>5</w:t>
                       </w:r>
@@ -7795,6 +8109,7 @@
       </w:r>
       <w:r>
         <w:rPr>
+          <w:noProof/>
           <w:lang w:val="ru-RU" w:eastAsia="ru-RU"/>
         </w:rPr>
         <w:drawing>
@@ -7972,6 +8287,7 @@
       </w:pPr>
       <w:r>
         <w:rPr>
+          <w:noProof/>
           <w:lang w:val="ru-RU" w:eastAsia="ru-RU"/>
         </w:rPr>
         <w:drawing>
@@ -8019,19 +8335,38 @@
           <w:lang w:val="ru-RU" w:eastAsia="ru-RU"/>
         </w:rPr>
       </w:pPr>
-      <w:proofErr w:type="spellStart"/>
-      <w:r>
-        <w:t>Рисунок</w:t>
-      </w:r>
-      <w:proofErr w:type="spellEnd"/>
-      <w:r>
-        <w:t xml:space="preserve"> </w:t>
+      <w:r>
+        <w:rPr>
+          <w:lang w:val="ru-RU"/>
+        </w:rPr>
+        <w:t xml:space="preserve">Рисунок </w:t>
       </w:r>
       <w:r>
         <w:fldChar w:fldCharType="begin"/>
       </w:r>
       <w:r>
-        <w:instrText xml:space="preserve"> SEQ Рисунок \* ARABIC </w:instrText>
+        <w:rPr>
+          <w:lang w:val="ru-RU"/>
+        </w:rPr>
+        <w:instrText xml:space="preserve"> </w:instrText>
+      </w:r>
+      <w:r>
+        <w:instrText>SEQ</w:instrText>
+      </w:r>
+      <w:r>
+        <w:rPr>
+          <w:lang w:val="ru-RU"/>
+        </w:rPr>
+        <w:instrText xml:space="preserve"> Рисунок \* </w:instrText>
+      </w:r>
+      <w:r>
+        <w:instrText>ARABIC</w:instrText>
+      </w:r>
+      <w:r>
+        <w:rPr>
+          <w:lang w:val="ru-RU"/>
+        </w:rPr>
+        <w:instrText xml:space="preserve"> </w:instrText>
       </w:r>
       <w:r>
         <w:fldChar w:fldCharType="separate"/>
@@ -8039,6 +8374,7 @@
       <w:r>
         <w:rPr>
           <w:noProof/>
+          <w:lang w:val="ru-RU"/>
         </w:rPr>
         <w:t>6</w:t>
       </w:r>
@@ -8072,12 +8408,12 @@
         <w:rPr>
           <w:rFonts w:ascii="Times New Roman" w:hAnsi="Times New Roman"/>
           <w:sz w:val="28"/>
-          <w:lang w:eastAsia="ru-RU"/>
-        </w:rPr>
-      </w:pPr>
-      <w:r>
-        <w:rPr>
-          <w:lang w:eastAsia="ru-RU"/>
+          <w:lang w:val="ru-RU" w:eastAsia="ru-RU"/>
+        </w:rPr>
+      </w:pPr>
+      <w:r>
+        <w:rPr>
+          <w:lang w:val="ru-RU" w:eastAsia="ru-RU"/>
         </w:rPr>
         <w:br w:type="page"/>
       </w:r>
@@ -8089,7 +8425,7 @@
           <w:lang w:val="ru-RU" w:eastAsia="ru-RU"/>
         </w:rPr>
       </w:pPr>
-      <w:bookmarkStart w:id="23" w:name="_Toc121793609"/>
+      <w:bookmarkStart w:id="23" w:name="_Toc122052262"/>
       <w:r>
         <w:rPr>
           <w:lang w:val="ru-RU" w:eastAsia="ru-RU"/>
@@ -8134,7 +8470,7 @@
           <w:lang w:eastAsia="ru-RU"/>
         </w:rPr>
       </w:pPr>
-      <w:bookmarkStart w:id="24" w:name="_Toc121793610"/>
+      <w:bookmarkStart w:id="24" w:name="_Toc122052263"/>
       <w:r>
         <w:rPr>
           <w:lang w:eastAsia="ru-RU"/>
@@ -8206,7 +8542,7 @@
           <w:lang w:eastAsia="ru-RU"/>
         </w:rPr>
       </w:pPr>
-      <w:bookmarkStart w:id="25" w:name="_Toc121793611"/>
+      <w:bookmarkStart w:id="25" w:name="_Toc122052264"/>
       <w:r>
         <w:rPr>
           <w:lang w:eastAsia="ru-RU"/>
@@ -8268,7 +8604,7 @@
           <w:lang w:eastAsia="ru-RU"/>
         </w:rPr>
       </w:pPr>
-      <w:bookmarkStart w:id="26" w:name="_Toc121793612"/>
+      <w:bookmarkStart w:id="26" w:name="_Toc122052265"/>
       <w:r>
         <w:rPr>
           <w:lang w:eastAsia="ru-RU"/>
@@ -8335,6 +8671,601 @@
           <w:lang w:val="ru-RU" w:eastAsia="ru-RU"/>
         </w:rPr>
         <w:t>Таким образом, когда компиляция закончится, данный обработчик определяет успешность компиляции.</w:t>
+      </w:r>
+    </w:p>
+    <w:p>
+      <w:pPr>
+        <w:spacing w:line="259" w:lineRule="auto"/>
+        <w:rPr>
+          <w:rFonts w:ascii="Times New Roman" w:hAnsi="Times New Roman"/>
+          <w:sz w:val="28"/>
+          <w:lang w:val="ru-RU" w:eastAsia="ru-RU"/>
+        </w:rPr>
+      </w:pPr>
+      <w:r>
+        <w:rPr>
+          <w:lang w:val="ru-RU" w:eastAsia="ru-RU"/>
+        </w:rPr>
+        <w:br w:type="page"/>
+      </w:r>
+    </w:p>
+    <w:p>
+      <w:pPr>
+        <w:pStyle w:val="a3"/>
+        <w:rPr>
+          <w:lang w:val="ru-RU" w:eastAsia="ru-RU"/>
+        </w:rPr>
+      </w:pPr>
+      <w:bookmarkStart w:id="27" w:name="_Toc122052266"/>
+      <w:r>
+        <w:rPr>
+          <w:lang w:val="ru-RU" w:eastAsia="ru-RU"/>
+        </w:rPr>
+        <w:lastRenderedPageBreak/>
+        <w:t>ГЕНЕРАЦИЯ КОДА</w:t>
+      </w:r>
+      <w:bookmarkEnd w:id="27"/>
+    </w:p>
+    <w:p>
+      <w:pPr>
+        <w:pStyle w:val="a7"/>
+        <w:rPr>
+          <w:lang w:val="ru-RU" w:eastAsia="ru-RU"/>
+        </w:rPr>
+      </w:pPr>
+      <w:r>
+        <w:rPr>
+          <w:lang w:val="ru-RU" w:eastAsia="ru-RU"/>
+        </w:rPr>
+        <w:t xml:space="preserve">В качестве инфраструктуры для создания компилятора был выбран </w:t>
+      </w:r>
+      <w:r>
+        <w:rPr>
+          <w:lang w:eastAsia="ru-RU"/>
+        </w:rPr>
+        <w:t>LLVM</w:t>
+      </w:r>
+      <w:r>
+        <w:rPr>
+          <w:lang w:val="ru-RU" w:eastAsia="ru-RU"/>
+        </w:rPr>
+        <w:t xml:space="preserve">, так как он наиболее подходит для </w:t>
+      </w:r>
+      <w:r>
+        <w:rPr>
+          <w:lang w:eastAsia="ru-RU"/>
+        </w:rPr>
+        <w:t>C</w:t>
+      </w:r>
+      <w:r>
+        <w:rPr>
+          <w:lang w:val="ru-RU" w:eastAsia="ru-RU"/>
+        </w:rPr>
+        <w:t>++</w:t>
+      </w:r>
+      <w:r>
+        <w:rPr>
+          <w:lang w:val="ru-RU" w:eastAsia="ru-RU"/>
+        </w:rPr>
+        <w:t xml:space="preserve">, а именно </w:t>
+      </w:r>
+      <w:r>
+        <w:rPr>
+          <w:lang w:eastAsia="ru-RU"/>
+        </w:rPr>
+        <w:t>LLVM</w:t>
+      </w:r>
+      <w:r>
+        <w:rPr>
+          <w:lang w:val="ru-RU" w:eastAsia="ru-RU"/>
+        </w:rPr>
+        <w:t xml:space="preserve"> </w:t>
+      </w:r>
+      <w:r>
+        <w:rPr>
+          <w:lang w:eastAsia="ru-RU"/>
+        </w:rPr>
+        <w:t>C</w:t>
+      </w:r>
+      <w:r>
+        <w:rPr>
+          <w:lang w:val="ru-RU" w:eastAsia="ru-RU"/>
+        </w:rPr>
+        <w:t xml:space="preserve">++ </w:t>
+      </w:r>
+      <w:r>
+        <w:rPr>
+          <w:lang w:eastAsia="ru-RU"/>
+        </w:rPr>
+        <w:t>API</w:t>
+      </w:r>
+      <w:r>
+        <w:rPr>
+          <w:lang w:val="ru-RU" w:eastAsia="ru-RU"/>
+        </w:rPr>
+        <w:t xml:space="preserve">. </w:t>
+      </w:r>
+    </w:p>
+    <w:p>
+      <w:pPr>
+        <w:pStyle w:val="a7"/>
+        <w:rPr>
+          <w:lang w:val="ru-RU" w:eastAsia="ru-RU"/>
+        </w:rPr>
+      </w:pPr>
+      <w:r>
+        <w:rPr>
+          <w:lang w:val="ru-RU" w:eastAsia="ru-RU"/>
+        </w:rPr>
+        <w:t xml:space="preserve">Однако, несмотря на существование библиотеки, создание генератора кода оказалось очень трудоёмкой работу ввиду отсутствия нормальной документации для </w:t>
+      </w:r>
+      <w:r>
+        <w:rPr>
+          <w:lang w:eastAsia="ru-RU"/>
+        </w:rPr>
+        <w:t>C</w:t>
+      </w:r>
+      <w:r>
+        <w:rPr>
+          <w:lang w:val="ru-RU" w:eastAsia="ru-RU"/>
+        </w:rPr>
+        <w:t xml:space="preserve">++ </w:t>
+      </w:r>
+      <w:r>
+        <w:rPr>
+          <w:lang w:eastAsia="ru-RU"/>
+        </w:rPr>
+        <w:t>API</w:t>
+      </w:r>
+      <w:r>
+        <w:rPr>
+          <w:lang w:val="ru-RU" w:eastAsia="ru-RU"/>
+        </w:rPr>
+        <w:t xml:space="preserve">. Сгенерированная </w:t>
+      </w:r>
+      <w:proofErr w:type="spellStart"/>
+      <w:r>
+        <w:rPr>
+          <w:lang w:eastAsia="ru-RU"/>
+        </w:rPr>
+        <w:t>Doxygen</w:t>
+      </w:r>
+      <w:proofErr w:type="spellEnd"/>
+      <w:r>
+        <w:rPr>
+          <w:lang w:val="ru-RU" w:eastAsia="ru-RU"/>
+        </w:rPr>
+        <w:t xml:space="preserve"> </w:t>
+      </w:r>
+      <w:r>
+        <w:rPr>
+          <w:lang w:val="ru-RU" w:eastAsia="ru-RU"/>
+        </w:rPr>
+        <w:t>документация не даёт обширного представления о возможностях библиотеки.</w:t>
+      </w:r>
+    </w:p>
+    <w:p>
+      <w:pPr>
+        <w:pStyle w:val="a5"/>
+        <w:rPr>
+          <w:lang w:eastAsia="ru-RU"/>
+        </w:rPr>
+      </w:pPr>
+      <w:bookmarkStart w:id="28" w:name="_Toc122052267"/>
+      <w:r>
+        <w:rPr>
+          <w:lang w:val="en-US" w:eastAsia="ru-RU"/>
+        </w:rPr>
+        <w:t>LLVM</w:t>
+      </w:r>
+      <w:r>
+        <w:rPr>
+          <w:lang w:eastAsia="ru-RU"/>
+        </w:rPr>
+        <w:t xml:space="preserve"> </w:t>
+      </w:r>
+      <w:r>
+        <w:rPr>
+          <w:lang w:val="en-US" w:eastAsia="ru-RU"/>
+        </w:rPr>
+        <w:t>IR</w:t>
+      </w:r>
+      <w:bookmarkEnd w:id="28"/>
+    </w:p>
+    <w:p>
+      <w:pPr>
+        <w:pStyle w:val="a7"/>
+        <w:rPr>
+          <w:lang w:val="ru-RU" w:eastAsia="ru-RU"/>
+        </w:rPr>
+      </w:pPr>
+      <w:r>
+        <w:rPr>
+          <w:lang w:eastAsia="ru-RU"/>
+        </w:rPr>
+        <w:t>IR</w:t>
+      </w:r>
+      <w:r>
+        <w:rPr>
+          <w:lang w:val="ru-RU" w:eastAsia="ru-RU"/>
+        </w:rPr>
+        <w:t xml:space="preserve"> (</w:t>
+      </w:r>
+      <w:r>
+        <w:rPr>
+          <w:lang w:eastAsia="ru-RU"/>
+        </w:rPr>
+        <w:t>Intermediate</w:t>
+      </w:r>
+      <w:r>
+        <w:rPr>
+          <w:lang w:val="ru-RU" w:eastAsia="ru-RU"/>
+        </w:rPr>
+        <w:t xml:space="preserve"> </w:t>
+      </w:r>
+      <w:r>
+        <w:rPr>
+          <w:lang w:eastAsia="ru-RU"/>
+        </w:rPr>
+        <w:t>Representation</w:t>
+      </w:r>
+      <w:r>
+        <w:rPr>
+          <w:lang w:val="ru-RU" w:eastAsia="ru-RU"/>
+        </w:rPr>
+        <w:t xml:space="preserve">) – </w:t>
+      </w:r>
+      <w:r>
+        <w:rPr>
+          <w:lang w:val="ru-RU" w:eastAsia="ru-RU"/>
+        </w:rPr>
+        <w:t>низкоуровневое</w:t>
+      </w:r>
+      <w:r>
+        <w:rPr>
+          <w:lang w:val="ru-RU" w:eastAsia="ru-RU"/>
+        </w:rPr>
+        <w:t xml:space="preserve"> </w:t>
+      </w:r>
+      <w:r>
+        <w:rPr>
+          <w:lang w:val="ru-RU" w:eastAsia="ru-RU"/>
+        </w:rPr>
+        <w:t>промежуточное</w:t>
+      </w:r>
+      <w:r>
+        <w:rPr>
+          <w:lang w:val="ru-RU" w:eastAsia="ru-RU"/>
+        </w:rPr>
+        <w:t xml:space="preserve"> </w:t>
+      </w:r>
+      <w:r>
+        <w:rPr>
+          <w:lang w:val="ru-RU" w:eastAsia="ru-RU"/>
+        </w:rPr>
+        <w:t xml:space="preserve">представление, используемое инфраструктурой </w:t>
+      </w:r>
+      <w:r>
+        <w:rPr>
+          <w:lang w:eastAsia="ru-RU"/>
+        </w:rPr>
+        <w:t>LLVM</w:t>
+      </w:r>
+      <w:r>
+        <w:rPr>
+          <w:lang w:val="ru-RU" w:eastAsia="ru-RU"/>
+        </w:rPr>
+        <w:t xml:space="preserve">, </w:t>
+      </w:r>
+      <w:proofErr w:type="spellStart"/>
+      <w:r>
+        <w:rPr>
+          <w:lang w:val="ru-RU" w:eastAsia="ru-RU"/>
+        </w:rPr>
+        <w:t>платформо</w:t>
+      </w:r>
+      <w:proofErr w:type="spellEnd"/>
+      <w:r>
+        <w:rPr>
+          <w:lang w:val="ru-RU" w:eastAsia="ru-RU"/>
+        </w:rPr>
+        <w:t xml:space="preserve">-независимый ассемблер с бесконечным количеством локальных регистров. Компилируется </w:t>
+      </w:r>
+      <w:r>
+        <w:rPr>
+          <w:lang w:eastAsia="ru-RU"/>
+        </w:rPr>
+        <w:t>LLVM</w:t>
+      </w:r>
+      <w:r>
+        <w:rPr>
+          <w:lang w:val="ru-RU" w:eastAsia="ru-RU"/>
+        </w:rPr>
+        <w:t xml:space="preserve"> </w:t>
+      </w:r>
+      <w:r>
+        <w:rPr>
+          <w:lang w:val="ru-RU" w:eastAsia="ru-RU"/>
+        </w:rPr>
+        <w:t>из промежуточного языка в ассемблер для конкретной платформы.</w:t>
+      </w:r>
+    </w:p>
+    <w:p>
+      <w:pPr>
+        <w:pStyle w:val="a7"/>
+        <w:rPr>
+          <w:lang w:val="ru-RU" w:eastAsia="ru-RU"/>
+        </w:rPr>
+      </w:pPr>
+      <w:r>
+        <w:rPr>
+          <w:lang w:val="ru-RU" w:eastAsia="ru-RU"/>
+        </w:rPr>
+        <w:t xml:space="preserve">Особенностью языка является концепция </w:t>
+      </w:r>
+      <w:r>
+        <w:rPr>
+          <w:lang w:eastAsia="ru-RU"/>
+        </w:rPr>
+        <w:t>SSA</w:t>
+      </w:r>
+      <w:r>
+        <w:rPr>
+          <w:lang w:val="ru-RU" w:eastAsia="ru-RU"/>
+        </w:rPr>
+        <w:t xml:space="preserve"> (</w:t>
+      </w:r>
+      <w:r>
+        <w:rPr>
+          <w:lang w:eastAsia="ru-RU"/>
+        </w:rPr>
+        <w:t>Static</w:t>
+      </w:r>
+      <w:r>
+        <w:rPr>
+          <w:lang w:val="ru-RU" w:eastAsia="ru-RU"/>
+        </w:rPr>
+        <w:t xml:space="preserve"> </w:t>
+      </w:r>
+      <w:r>
+        <w:rPr>
+          <w:lang w:eastAsia="ru-RU"/>
+        </w:rPr>
+        <w:t>Single</w:t>
+      </w:r>
+      <w:r>
+        <w:rPr>
+          <w:lang w:val="ru-RU" w:eastAsia="ru-RU"/>
+        </w:rPr>
+        <w:t xml:space="preserve"> </w:t>
+      </w:r>
+      <w:proofErr w:type="spellStart"/>
+      <w:r>
+        <w:rPr>
+          <w:lang w:eastAsia="ru-RU"/>
+        </w:rPr>
+        <w:t>Assingment</w:t>
+      </w:r>
+      <w:proofErr w:type="spellEnd"/>
+      <w:r>
+        <w:rPr>
+          <w:lang w:val="ru-RU" w:eastAsia="ru-RU"/>
+        </w:rPr>
+        <w:t>)</w:t>
+      </w:r>
+      <w:r>
+        <w:rPr>
+          <w:lang w:val="ru-RU" w:eastAsia="ru-RU"/>
+        </w:rPr>
+        <w:t xml:space="preserve"> которая предполагает, что каждой переменной значение присваивается лишь единожды. Однако, если требуется, всё же, добавить модель </w:t>
+      </w:r>
+      <w:proofErr w:type="spellStart"/>
+      <w:r>
+        <w:rPr>
+          <w:lang w:val="ru-RU" w:eastAsia="ru-RU"/>
+        </w:rPr>
+        <w:t>мутабельной</w:t>
+      </w:r>
+      <w:proofErr w:type="spellEnd"/>
+      <w:r>
+        <w:rPr>
+          <w:lang w:val="ru-RU" w:eastAsia="ru-RU"/>
+        </w:rPr>
+        <w:t xml:space="preserve"> переменной, то её можно представить в виде переменной-ссылки на ячейку памяти, в которой можно свободно изменять значение переменной.</w:t>
+      </w:r>
+    </w:p>
+    <w:p>
+      <w:pPr>
+        <w:pStyle w:val="a5"/>
+        <w:rPr>
+          <w:lang w:eastAsia="ru-RU"/>
+        </w:rPr>
+      </w:pPr>
+      <w:bookmarkStart w:id="29" w:name="_Toc122052268"/>
+      <w:r>
+        <w:rPr>
+          <w:lang w:eastAsia="ru-RU"/>
+        </w:rPr>
+        <w:t>СБОРКА</w:t>
+      </w:r>
+      <w:bookmarkEnd w:id="29"/>
+    </w:p>
+    <w:p>
+      <w:pPr>
+        <w:pStyle w:val="a7"/>
+        <w:rPr>
+          <w:lang w:val="ru-RU" w:eastAsia="ru-RU"/>
+        </w:rPr>
+      </w:pPr>
+      <w:r>
+        <w:rPr>
+          <w:lang w:eastAsia="ru-RU"/>
+        </w:rPr>
+        <w:t>LLVM</w:t>
+      </w:r>
+      <w:r>
+        <w:rPr>
+          <w:lang w:val="ru-RU" w:eastAsia="ru-RU"/>
+        </w:rPr>
+        <w:t xml:space="preserve"> </w:t>
+      </w:r>
+      <w:r>
+        <w:rPr>
+          <w:lang w:val="ru-RU" w:eastAsia="ru-RU"/>
+        </w:rPr>
+        <w:t xml:space="preserve">не распространяется в виде библиотек. Их нужно собирать через </w:t>
+      </w:r>
+      <w:proofErr w:type="spellStart"/>
+      <w:r>
+        <w:rPr>
+          <w:lang w:eastAsia="ru-RU"/>
+        </w:rPr>
+        <w:t>CMake</w:t>
+      </w:r>
+      <w:proofErr w:type="spellEnd"/>
+      <w:r>
+        <w:rPr>
+          <w:lang w:val="ru-RU" w:eastAsia="ru-RU"/>
+        </w:rPr>
+        <w:t xml:space="preserve">. </w:t>
+      </w:r>
+      <w:r>
+        <w:rPr>
+          <w:lang w:val="ru-RU" w:eastAsia="ru-RU"/>
+        </w:rPr>
+        <w:t>На компиляцию библиотек ушло около 13-ти часов.</w:t>
+      </w:r>
+    </w:p>
+    <w:p>
+      <w:pPr>
+        <w:pStyle w:val="a5"/>
+        <w:rPr>
+          <w:lang w:eastAsia="ru-RU"/>
+        </w:rPr>
+      </w:pPr>
+      <w:r>
+        <w:rPr>
+          <w:lang w:eastAsia="ru-RU"/>
+        </w:rPr>
+        <w:t xml:space="preserve"> </w:t>
+      </w:r>
+      <w:bookmarkStart w:id="30" w:name="_Toc122052269"/>
+      <w:r>
+        <w:rPr>
+          <w:lang w:eastAsia="ru-RU"/>
+        </w:rPr>
+        <w:t>СТРУКТУРА</w:t>
+      </w:r>
+      <w:bookmarkEnd w:id="30"/>
+    </w:p>
+    <w:p>
+      <w:pPr>
+        <w:pStyle w:val="a7"/>
+        <w:rPr>
+          <w:lang w:val="ru-RU" w:eastAsia="ru-RU"/>
+        </w:rPr>
+      </w:pPr>
+      <w:proofErr w:type="spellStart"/>
+      <w:r>
+        <w:rPr>
+          <w:lang w:val="ru-RU" w:eastAsia="ru-RU"/>
+        </w:rPr>
+        <w:t>Кодогенератор</w:t>
+      </w:r>
+      <w:proofErr w:type="spellEnd"/>
+      <w:r>
+        <w:rPr>
+          <w:lang w:val="ru-RU" w:eastAsia="ru-RU"/>
+        </w:rPr>
+        <w:t xml:space="preserve"> представляет из себя класс, содержащий набор методов для </w:t>
+      </w:r>
+      <w:proofErr w:type="spellStart"/>
+      <w:r>
+        <w:rPr>
+          <w:lang w:val="ru-RU" w:eastAsia="ru-RU"/>
+        </w:rPr>
+        <w:t>кодогенерации</w:t>
+      </w:r>
+      <w:proofErr w:type="spellEnd"/>
+      <w:r>
+        <w:rPr>
+          <w:lang w:val="ru-RU" w:eastAsia="ru-RU"/>
+        </w:rPr>
+        <w:t xml:space="preserve">. Сам генератор управляется классом-компилятором, вызывая у него нужные функции во время </w:t>
+      </w:r>
+      <w:proofErr w:type="spellStart"/>
+      <w:r>
+        <w:rPr>
+          <w:lang w:val="ru-RU" w:eastAsia="ru-RU"/>
+        </w:rPr>
+        <w:t>парсинга</w:t>
+      </w:r>
+      <w:proofErr w:type="spellEnd"/>
+      <w:r>
+        <w:rPr>
+          <w:lang w:val="ru-RU" w:eastAsia="ru-RU"/>
+        </w:rPr>
+        <w:t xml:space="preserve"> выражений.</w:t>
+      </w:r>
+    </w:p>
+    <w:p>
+      <w:pPr>
+        <w:pStyle w:val="a7"/>
+        <w:rPr>
+          <w:lang w:val="ru-RU" w:eastAsia="ru-RU"/>
+        </w:rPr>
+      </w:pPr>
+      <w:r>
+        <w:rPr>
+          <w:lang w:val="ru-RU" w:eastAsia="ru-RU"/>
+        </w:rPr>
+        <w:t xml:space="preserve">В процессе интеграции базовых функций генераций стало ясно, что текущая архитектура класса-компилятора не соответствует требуемой. Функции </w:t>
+      </w:r>
+      <w:proofErr w:type="spellStart"/>
+      <w:r>
+        <w:rPr>
+          <w:lang w:val="ru-RU" w:eastAsia="ru-RU"/>
+        </w:rPr>
+        <w:t>кодогенератора</w:t>
+      </w:r>
+      <w:proofErr w:type="spellEnd"/>
+      <w:r>
+        <w:rPr>
+          <w:lang w:val="ru-RU" w:eastAsia="ru-RU"/>
+        </w:rPr>
+        <w:t xml:space="preserve">, а также переменные пространства </w:t>
+      </w:r>
+      <w:r>
+        <w:rPr>
+          <w:lang w:eastAsia="ru-RU"/>
+        </w:rPr>
+        <w:t>LLVM</w:t>
+      </w:r>
+      <w:r>
+        <w:rPr>
+          <w:lang w:val="ru-RU" w:eastAsia="ru-RU"/>
+        </w:rPr>
+        <w:t xml:space="preserve"> приходится вызывать прямиком из функций, обрабатывающих БНФ.</w:t>
+      </w:r>
+      <w:r>
+        <w:rPr>
+          <w:lang w:val="ru-RU" w:eastAsia="ru-RU"/>
+        </w:rPr>
+        <w:t xml:space="preserve"> В результате, функции, отвечающие за обработку БНФ, отвечают за синтаксическую, семантическую обработки и </w:t>
+      </w:r>
+      <w:proofErr w:type="spellStart"/>
+      <w:r>
+        <w:rPr>
+          <w:lang w:val="ru-RU" w:eastAsia="ru-RU"/>
+        </w:rPr>
+        <w:t>кодогенерацию</w:t>
+      </w:r>
+      <w:proofErr w:type="spellEnd"/>
+      <w:r>
+        <w:rPr>
+          <w:lang w:val="ru-RU" w:eastAsia="ru-RU"/>
+        </w:rPr>
+        <w:t>.</w:t>
       </w:r>
     </w:p>
     <w:sectPr>
@@ -8383,6 +9314,7 @@
         <w:docPartUnique/>
       </w:docPartObj>
     </w:sdtPr>
+    <w:sdtEndPr/>
     <w:sdtContent>
       <w:p>
         <w:pPr>

</xml_diff>